<commit_message>
Updating the software context diagram  for GDD Updating input/output signals  for GDD Updating requirement coverage for GDD Adding the equivalent numerical values for API inputs and returns for CDD and GDD Updating Project Plan
Signed-off-by: May Alaa <mayelfkiy@gmail.com>
</commit_message>
<xml_diff>
--- a/Software Specification/Architecture/CDD/PO2EBL_ELECTRIC_BLENDER_SWITCH_CDD.docx
+++ b/Software Specification/Architecture/CDD/PO2EBL_ELECTRIC_BLENDER_SWITCH_CDD.docx
@@ -1,6 +1,6 @@
 
 <file path=word/document.xml><?xml version="1.0" encoding="utf-8"?>
-<w:document xmlns:wpc="http://schemas.microsoft.com/office/word/2010/wordprocessingCanvas" xmlns:cx="http://schemas.microsoft.com/office/drawing/2014/chartex" xmlns:cx1="http://schemas.microsoft.com/office/drawing/2015/9/8/chartex" xmlns:mc="http://schemas.openxmlformats.org/markup-compatibility/2006" xmlns:o="urn:schemas-microsoft-com:office:office" xmlns:r="http://schemas.openxmlformats.org/officeDocument/2006/relationships" xmlns:m="http://schemas.openxmlformats.org/officeDocument/2006/math" xmlns:v="urn:schemas-microsoft-com:vml" xmlns:wp14="http://schemas.microsoft.com/office/word/2010/wordprocessingDrawing" xmlns:wp="http://schemas.openxmlformats.org/drawingml/2006/wordprocessingDrawing" xmlns:w10="urn:schemas-microsoft-com:office:word" xmlns:w="http://schemas.openxmlformats.org/wordprocessingml/2006/main" xmlns:w14="http://schemas.microsoft.com/office/word/2010/wordml" xmlns:w15="http://schemas.microsoft.com/office/word/2012/wordml" xmlns:w16se="http://schemas.microsoft.com/office/word/2015/wordml/symex" xmlns:wpg="http://schemas.microsoft.com/office/word/2010/wordprocessingGroup" xmlns:wpi="http://schemas.microsoft.com/office/word/2010/wordprocessingInk" xmlns:wne="http://schemas.microsoft.com/office/word/2006/wordml" xmlns:wps="http://schemas.microsoft.com/office/word/2010/wordprocessingShape" mc:Ignorable="w14 w15 w16se wp14">
+<w:document xmlns:wpc="http://schemas.microsoft.com/office/word/2010/wordprocessingCanvas" xmlns:mc="http://schemas.openxmlformats.org/markup-compatibility/2006" xmlns:o="urn:schemas-microsoft-com:office:office" xmlns:r="http://schemas.openxmlformats.org/officeDocument/2006/relationships" xmlns:m="http://schemas.openxmlformats.org/officeDocument/2006/math" xmlns:v="urn:schemas-microsoft-com:vml" xmlns:wp14="http://schemas.microsoft.com/office/word/2010/wordprocessingDrawing" xmlns:wp="http://schemas.openxmlformats.org/drawingml/2006/wordprocessingDrawing" xmlns:w10="urn:schemas-microsoft-com:office:word" xmlns:w="http://schemas.openxmlformats.org/wordprocessingml/2006/main" xmlns:w14="http://schemas.microsoft.com/office/word/2010/wordml" xmlns:w15="http://schemas.microsoft.com/office/word/2012/wordml" xmlns:wpg="http://schemas.microsoft.com/office/word/2010/wordprocessingGroup" xmlns:wpi="http://schemas.microsoft.com/office/word/2010/wordprocessingInk" xmlns:wne="http://schemas.microsoft.com/office/word/2006/wordml" xmlns:wps="http://schemas.microsoft.com/office/word/2010/wordprocessingShape" mc:Ignorable="w14 w15 wp14">
   <w:body>
     <w:p>
       <w:pPr>
@@ -121,7 +121,7 @@
           <w:b/>
           <w:sz w:val="36"/>
         </w:rPr>
-        <w:t>4</w:t>
+        <w:t>5</w:t>
       </w:r>
     </w:p>
     <w:p>
@@ -448,7 +448,7 @@
                 <w:sz w:val="28"/>
                 <w:szCs w:val="28"/>
               </w:rPr>
-              <w:t>6</w:t>
+              <w:t>9</w:t>
             </w:r>
             <w:r>
               <w:rPr>
@@ -503,7 +503,7 @@
                 <w:szCs w:val="28"/>
                 <w:lang w:val="de-DE"/>
               </w:rPr>
-              <w:t>4</w:t>
+              <w:t>5</w:t>
             </w:r>
           </w:p>
         </w:tc>
@@ -548,15 +548,7 @@
                 <w:sz w:val="28"/>
                 <w:szCs w:val="28"/>
               </w:rPr>
-              <w:t>M</w:t>
-            </w:r>
-            <w:r>
-              <w:rPr>
-                <w:rFonts w:asciiTheme="minorHAnsi" w:hAnsiTheme="minorHAnsi" w:cstheme="minorHAnsi"/>
-                <w:sz w:val="28"/>
-                <w:szCs w:val="28"/>
-              </w:rPr>
-              <w:t xml:space="preserve">ohamed </w:t>
+              <w:t xml:space="preserve">May </w:t>
             </w:r>
             <w:proofErr w:type="spellStart"/>
             <w:r>
@@ -565,7 +557,7 @@
                 <w:sz w:val="28"/>
                 <w:szCs w:val="28"/>
               </w:rPr>
-              <w:t>Ibrahem</w:t>
+              <w:t>Alaa</w:t>
             </w:r>
             <w:proofErr w:type="spellEnd"/>
           </w:p>
@@ -1595,8 +1587,111 @@
               </w:rPr>
               <w:t xml:space="preserve"> and software context and update the configuration</w:t>
             </w:r>
-            <w:bookmarkStart w:id="4" w:name="_GoBack"/>
-            <w:bookmarkEnd w:id="4"/>
+          </w:p>
+        </w:tc>
+      </w:tr>
+      <w:tr>
+        <w:tc>
+          <w:tcPr>
+            <w:tcW w:w="1170" w:type="dxa"/>
+          </w:tcPr>
+          <w:p>
+            <w:pPr>
+              <w:pStyle w:val="Header"/>
+              <w:jc w:val="center"/>
+              <w:rPr>
+                <w:rFonts w:asciiTheme="minorHAnsi" w:hAnsiTheme="minorHAnsi" w:cstheme="minorHAnsi"/>
+                <w:sz w:val="28"/>
+                <w:szCs w:val="28"/>
+              </w:rPr>
+            </w:pPr>
+            <w:r>
+              <w:rPr>
+                <w:rFonts w:asciiTheme="minorHAnsi" w:hAnsiTheme="minorHAnsi" w:cstheme="minorHAnsi"/>
+                <w:sz w:val="28"/>
+                <w:szCs w:val="28"/>
+              </w:rPr>
+              <w:t>1.5</w:t>
+            </w:r>
+          </w:p>
+        </w:tc>
+        <w:tc>
+          <w:tcPr>
+            <w:tcW w:w="1530" w:type="dxa"/>
+          </w:tcPr>
+          <w:p>
+            <w:pPr>
+              <w:jc w:val="left"/>
+              <w:rPr>
+                <w:rFonts w:asciiTheme="minorHAnsi" w:hAnsiTheme="minorHAnsi" w:cstheme="minorHAnsi"/>
+                <w:sz w:val="28"/>
+                <w:szCs w:val="28"/>
+              </w:rPr>
+            </w:pPr>
+            <w:r>
+              <w:rPr>
+                <w:rFonts w:asciiTheme="minorHAnsi" w:hAnsiTheme="minorHAnsi" w:cstheme="minorHAnsi"/>
+                <w:sz w:val="28"/>
+                <w:szCs w:val="28"/>
+              </w:rPr>
+              <w:t>03/09/20</w:t>
+            </w:r>
+          </w:p>
+        </w:tc>
+        <w:tc>
+          <w:tcPr>
+            <w:tcW w:w="2430" w:type="dxa"/>
+          </w:tcPr>
+          <w:p>
+            <w:pPr>
+              <w:jc w:val="left"/>
+              <w:rPr>
+                <w:rFonts w:asciiTheme="minorHAnsi" w:hAnsiTheme="minorHAnsi" w:cstheme="minorHAnsi"/>
+                <w:sz w:val="28"/>
+                <w:szCs w:val="28"/>
+              </w:rPr>
+            </w:pPr>
+            <w:r>
+              <w:rPr>
+                <w:rFonts w:asciiTheme="minorHAnsi" w:hAnsiTheme="minorHAnsi" w:cstheme="minorHAnsi"/>
+                <w:sz w:val="28"/>
+                <w:szCs w:val="28"/>
+              </w:rPr>
+              <w:t xml:space="preserve">May </w:t>
+            </w:r>
+            <w:proofErr w:type="spellStart"/>
+            <w:r>
+              <w:rPr>
+                <w:rFonts w:asciiTheme="minorHAnsi" w:hAnsiTheme="minorHAnsi" w:cstheme="minorHAnsi"/>
+                <w:sz w:val="28"/>
+                <w:szCs w:val="28"/>
+              </w:rPr>
+              <w:t>Alaa</w:t>
+            </w:r>
+            <w:proofErr w:type="spellEnd"/>
+          </w:p>
+        </w:tc>
+        <w:tc>
+          <w:tcPr>
+            <w:tcW w:w="5760" w:type="dxa"/>
+          </w:tcPr>
+          <w:p>
+            <w:pPr>
+              <w:jc w:val="left"/>
+              <w:rPr>
+                <w:rFonts w:asciiTheme="minorHAnsi" w:hAnsiTheme="minorHAnsi" w:cstheme="minorHAnsi"/>
+                <w:sz w:val="28"/>
+                <w:szCs w:val="28"/>
+              </w:rPr>
+            </w:pPr>
+            <w:r>
+              <w:rPr>
+                <w:rFonts w:asciiTheme="minorHAnsi" w:hAnsiTheme="minorHAnsi" w:cstheme="minorHAnsi"/>
+                <w:sz w:val="28"/>
+                <w:szCs w:val="28"/>
+              </w:rPr>
+              <w:t>Adding the equivalent numerical values for API inputs and returns</w:t>
+            </w:r>
           </w:p>
         </w:tc>
       </w:tr>
@@ -2427,11 +2522,11 @@
       <w:pPr>
         <w:pStyle w:val="Heading1"/>
       </w:pPr>
-      <w:bookmarkStart w:id="5" w:name="_Toc34396365"/>
+      <w:bookmarkStart w:id="4" w:name="_Toc34396365"/>
       <w:r>
         <w:t>Table of figures:</w:t>
       </w:r>
-      <w:bookmarkEnd w:id="5"/>
+      <w:bookmarkEnd w:id="4"/>
     </w:p>
     <w:p>
       <w:pPr>
@@ -2639,11 +2734,11 @@
           <w:rFonts w:asciiTheme="minorHAnsi" w:hAnsiTheme="minorHAnsi" w:cstheme="minorHAnsi"/>
         </w:rPr>
       </w:pPr>
-      <w:bookmarkStart w:id="6" w:name="_Toc32222654"/>
-      <w:bookmarkStart w:id="7" w:name="_Toc466012295"/>
-      <w:bookmarkStart w:id="8" w:name="_Toc434992860"/>
-      <w:bookmarkStart w:id="9" w:name="_Toc33271669"/>
-      <w:bookmarkStart w:id="10" w:name="_Toc34396366"/>
+      <w:bookmarkStart w:id="5" w:name="_Toc32222654"/>
+      <w:bookmarkStart w:id="6" w:name="_Toc466012295"/>
+      <w:bookmarkStart w:id="7" w:name="_Toc434992860"/>
+      <w:bookmarkStart w:id="8" w:name="_Toc33271669"/>
+      <w:bookmarkStart w:id="9" w:name="_Toc34396366"/>
       <w:r>
         <w:rPr>
           <w:rFonts w:asciiTheme="minorHAnsi" w:hAnsiTheme="minorHAnsi" w:cstheme="minorHAnsi"/>
@@ -2651,11 +2746,11 @@
         <w:lastRenderedPageBreak/>
         <w:t>Introduction</w:t>
       </w:r>
+      <w:bookmarkEnd w:id="5"/>
       <w:bookmarkEnd w:id="6"/>
       <w:bookmarkEnd w:id="7"/>
       <w:bookmarkEnd w:id="8"/>
       <w:bookmarkEnd w:id="9"/>
-      <w:bookmarkEnd w:id="10"/>
     </w:p>
     <w:p>
       <w:pPr>
@@ -2679,9 +2774,9 @@
           <w:szCs w:val="40"/>
         </w:rPr>
       </w:pPr>
-      <w:bookmarkStart w:id="11" w:name="_Toc32222655"/>
-      <w:bookmarkStart w:id="12" w:name="_Toc33271670"/>
-      <w:bookmarkStart w:id="13" w:name="_Toc34396367"/>
+      <w:bookmarkStart w:id="10" w:name="_Toc32222655"/>
+      <w:bookmarkStart w:id="11" w:name="_Toc33271670"/>
+      <w:bookmarkStart w:id="12" w:name="_Toc34396367"/>
       <w:r>
         <w:rPr>
           <w:rFonts w:asciiTheme="minorHAnsi" w:hAnsiTheme="minorHAnsi" w:cstheme="minorHAnsi"/>
@@ -2691,8 +2786,8 @@
         </w:rPr>
         <w:t xml:space="preserve">1.1 </w:t>
       </w:r>
+      <w:bookmarkEnd w:id="10"/>
       <w:bookmarkEnd w:id="11"/>
-      <w:bookmarkEnd w:id="12"/>
       <w:r>
         <w:rPr>
           <w:rFonts w:asciiTheme="minorHAnsi" w:hAnsiTheme="minorHAnsi" w:cstheme="minorHAnsi"/>
@@ -2702,7 +2797,7 @@
         </w:rPr>
         <w:t>Project Description</w:t>
       </w:r>
-      <w:bookmarkEnd w:id="13"/>
+      <w:bookmarkEnd w:id="12"/>
     </w:p>
     <w:p>
       <w:pPr>
@@ -2737,14 +2832,14 @@
           <w:rFonts w:asciiTheme="minorHAnsi" w:hAnsiTheme="minorHAnsi" w:cstheme="minorHAnsi"/>
         </w:rPr>
       </w:pPr>
-      <w:bookmarkStart w:id="14" w:name="_Toc34396368"/>
+      <w:bookmarkStart w:id="13" w:name="_Toc34396368"/>
       <w:r>
         <w:rPr>
           <w:rFonts w:asciiTheme="minorHAnsi" w:hAnsiTheme="minorHAnsi" w:cstheme="minorHAnsi"/>
         </w:rPr>
         <w:t>Software Context Diagram</w:t>
       </w:r>
-      <w:bookmarkEnd w:id="14"/>
+      <w:bookmarkEnd w:id="13"/>
     </w:p>
     <w:p>
       <w:pPr>
@@ -2753,6 +2848,7 @@
       <w:r>
         <w:rPr>
           <w:noProof/>
+          <w:lang w:eastAsia="ja-JP"/>
         </w:rPr>
         <w:drawing>
           <wp:inline distT="0" distB="0" distL="0" distR="0" wp14:anchorId="096C761D" wp14:editId="6DE18B4F">
@@ -2802,25 +2898,38 @@
         <w:pStyle w:val="Caption"/>
         <w:jc w:val="center"/>
       </w:pPr>
-      <w:bookmarkStart w:id="15" w:name="_Toc34380475"/>
+      <w:bookmarkStart w:id="14" w:name="_Toc34380475"/>
       <w:r>
         <w:t xml:space="preserve">Figure </w:t>
       </w:r>
-      <w:fldSimple w:instr=" SEQ Figure \* ARABIC ">
-        <w:r>
-          <w:rPr>
-            <w:noProof/>
-          </w:rPr>
-          <w:t>2</w:t>
-        </w:r>
-      </w:fldSimple>
+      <w:r>
+        <w:fldChar w:fldCharType="begin"/>
+      </w:r>
+      <w:r>
+        <w:instrText xml:space="preserve"> SEQ Figure \* ARABIC </w:instrText>
+      </w:r>
+      <w:r>
+        <w:fldChar w:fldCharType="separate"/>
+      </w:r>
+      <w:r>
+        <w:rPr>
+          <w:noProof/>
+        </w:rPr>
+        <w:t>2</w:t>
+      </w:r>
+      <w:r>
+        <w:rPr>
+          <w:noProof/>
+        </w:rPr>
+        <w:fldChar w:fldCharType="end"/>
+      </w:r>
       <w:r>
         <w:rPr>
           <w:lang w:val="en-GB"/>
         </w:rPr>
         <w:t xml:space="preserve"> Software Context Diagram</w:t>
       </w:r>
-      <w:bookmarkEnd w:id="15"/>
+      <w:bookmarkEnd w:id="14"/>
     </w:p>
     <w:p>
       <w:pPr>
@@ -2879,7 +2988,7 @@
           <w:rFonts w:asciiTheme="minorHAnsi" w:hAnsiTheme="minorHAnsi" w:cstheme="minorHAnsi"/>
         </w:rPr>
       </w:pPr>
-      <w:bookmarkStart w:id="16" w:name="_Toc34396369"/>
+      <w:bookmarkStart w:id="15" w:name="_Toc34396369"/>
       <w:r>
         <w:rPr>
           <w:rFonts w:asciiTheme="minorHAnsi" w:hAnsiTheme="minorHAnsi" w:cstheme="minorHAnsi"/>
@@ -2887,8 +2996,8 @@
         <w:lastRenderedPageBreak/>
         <w:t>Requirements</w:t>
       </w:r>
-      <w:bookmarkStart w:id="17" w:name="_Toc33271668"/>
-      <w:bookmarkEnd w:id="16"/>
+      <w:bookmarkStart w:id="16" w:name="_Toc33271668"/>
+      <w:bookmarkEnd w:id="15"/>
     </w:p>
     <w:tbl>
       <w:tblPr>
@@ -3239,6 +3348,47 @@
               <w:t>u8Switch_Ch_No:  Denotes the Switch to be initialized</w:t>
             </w:r>
           </w:p>
+          <w:p>
+            <w:pPr>
+              <w:rPr>
+                <w:rFonts w:asciiTheme="minorHAnsi" w:hAnsiTheme="minorHAnsi" w:cstheme="minorHAnsi"/>
+              </w:rPr>
+            </w:pPr>
+            <w:r>
+              <w:rPr>
+                <w:rFonts w:asciiTheme="minorHAnsi" w:hAnsiTheme="minorHAnsi" w:cstheme="minorHAnsi"/>
+              </w:rPr>
+              <w:t>Range: 0-255</w:t>
+            </w:r>
+          </w:p>
+          <w:p>
+            <w:pPr>
+              <w:rPr>
+                <w:rFonts w:asciiTheme="minorHAnsi" w:hAnsiTheme="minorHAnsi" w:cstheme="minorHAnsi"/>
+              </w:rPr>
+            </w:pPr>
+            <w:r>
+              <w:rPr>
+                <w:rFonts w:asciiTheme="minorHAnsi" w:hAnsiTheme="minorHAnsi" w:cstheme="minorHAnsi"/>
+              </w:rPr>
+              <w:t xml:space="preserve">Options: </w:t>
+            </w:r>
+          </w:p>
+          <w:p>
+            <w:pPr>
+              <w:rPr>
+                <w:rFonts w:asciiTheme="minorHAnsi" w:hAnsiTheme="minorHAnsi" w:cstheme="minorHAnsi"/>
+              </w:rPr>
+            </w:pPr>
+            <w:r>
+              <w:rPr>
+                <w:rFonts w:asciiTheme="minorHAnsi" w:hAnsiTheme="minorHAnsi" w:cstheme="minorHAnsi"/>
+              </w:rPr>
+              <w:t>SPEED_SWITCH (0)</w:t>
+            </w:r>
+            <w:bookmarkStart w:id="17" w:name="_GoBack"/>
+            <w:bookmarkEnd w:id="17"/>
+          </w:p>
         </w:tc>
         <w:tc>
           <w:tcPr>
@@ -3255,48 +3405,77 @@
               <w:rPr>
                 <w:rFonts w:asciiTheme="minorHAnsi" w:hAnsiTheme="minorHAnsi" w:cstheme="minorHAnsi"/>
               </w:rPr>
-              <w:t>Error_S:Standard</w:t>
+              <w:t>Error_S</w:t>
             </w:r>
             <w:proofErr w:type="spellEnd"/>
             <w:r>
               <w:rPr>
                 <w:rFonts w:asciiTheme="minorHAnsi" w:hAnsiTheme="minorHAnsi" w:cstheme="minorHAnsi"/>
               </w:rPr>
-              <w:t xml:space="preserve"> Error </w:t>
-            </w:r>
-          </w:p>
-          <w:p>
-            <w:pPr>
-              <w:rPr>
-                <w:rFonts w:asciiTheme="minorHAnsi" w:hAnsiTheme="minorHAnsi" w:cstheme="minorHAnsi"/>
-              </w:rPr>
-            </w:pPr>
-            <w:r>
-              <w:rPr>
-                <w:rFonts w:asciiTheme="minorHAnsi" w:hAnsiTheme="minorHAnsi" w:cstheme="minorHAnsi"/>
-              </w:rPr>
-              <w:t>OK: If execution happened successfully</w:t>
-            </w:r>
-          </w:p>
-          <w:p>
-            <w:pPr>
-              <w:rPr>
-                <w:rFonts w:asciiTheme="minorHAnsi" w:hAnsiTheme="minorHAnsi" w:cstheme="minorHAnsi"/>
-              </w:rPr>
-            </w:pPr>
-            <w:r>
-              <w:rPr>
-                <w:rFonts w:asciiTheme="minorHAnsi" w:hAnsiTheme="minorHAnsi" w:cstheme="minorHAnsi"/>
-              </w:rPr>
-              <w:t>NOK: If Execution failed</w:t>
-            </w:r>
-          </w:p>
-          <w:p>
-            <w:pPr>
-              <w:rPr>
-                <w:rFonts w:asciiTheme="minorHAnsi" w:hAnsiTheme="minorHAnsi" w:cstheme="minorHAnsi"/>
-              </w:rPr>
-            </w:pPr>
+              <w:t xml:space="preserve">: Standard Error </w:t>
+            </w:r>
+          </w:p>
+          <w:p>
+            <w:pPr>
+              <w:rPr>
+                <w:rFonts w:asciiTheme="minorHAnsi" w:hAnsiTheme="minorHAnsi" w:cstheme="minorHAnsi"/>
+              </w:rPr>
+            </w:pPr>
+            <w:r>
+              <w:rPr>
+                <w:rFonts w:asciiTheme="minorHAnsi" w:hAnsiTheme="minorHAnsi" w:cstheme="minorHAnsi"/>
+              </w:rPr>
+              <w:t>OK</w:t>
+            </w:r>
+            <w:r>
+              <w:rPr>
+                <w:rFonts w:asciiTheme="minorHAnsi" w:hAnsiTheme="minorHAnsi" w:cstheme="minorHAnsi"/>
+              </w:rPr>
+              <w:t xml:space="preserve">  (=0)</w:t>
+            </w:r>
+            <w:r>
+              <w:rPr>
+                <w:rFonts w:asciiTheme="minorHAnsi" w:hAnsiTheme="minorHAnsi" w:cstheme="minorHAnsi"/>
+              </w:rPr>
+              <w:t>: If execution happened successfully</w:t>
+            </w:r>
+          </w:p>
+          <w:p>
+            <w:pPr>
+              <w:rPr>
+                <w:rFonts w:asciiTheme="minorHAnsi" w:hAnsiTheme="minorHAnsi" w:cstheme="minorHAnsi"/>
+              </w:rPr>
+            </w:pPr>
+            <w:r>
+              <w:rPr>
+                <w:rFonts w:asciiTheme="minorHAnsi" w:hAnsiTheme="minorHAnsi" w:cstheme="minorHAnsi"/>
+              </w:rPr>
+              <w:t>NOK</w:t>
+            </w:r>
+            <w:r>
+              <w:rPr>
+                <w:rFonts w:asciiTheme="minorHAnsi" w:hAnsiTheme="minorHAnsi" w:cstheme="minorHAnsi"/>
+              </w:rPr>
+              <w:t xml:space="preserve"> (=1)</w:t>
+            </w:r>
+            <w:r>
+              <w:rPr>
+                <w:rFonts w:asciiTheme="minorHAnsi" w:hAnsiTheme="minorHAnsi" w:cstheme="minorHAnsi"/>
+              </w:rPr>
+              <w:t>: If Execution failed</w:t>
+            </w:r>
+            <w:r>
+              <w:rPr>
+                <w:rFonts w:asciiTheme="minorHAnsi" w:hAnsiTheme="minorHAnsi" w:cstheme="minorHAnsi"/>
+              </w:rPr>
+              <w:t xml:space="preserve"> </w:t>
+            </w:r>
+            <w:r>
+              <w:rPr>
+                <w:rFonts w:asciiTheme="minorHAnsi" w:hAnsiTheme="minorHAnsi" w:cstheme="minorHAnsi"/>
+              </w:rPr>
+              <w:t>s</w:t>
+            </w:r>
           </w:p>
         </w:tc>
         <w:tc>
@@ -3367,6 +3546,7 @@
               <w:rPr>
                 <w:rFonts w:asciiTheme="minorHAnsi" w:hAnsiTheme="minorHAnsi" w:cstheme="minorHAnsi"/>
                 <w:noProof/>
+                <w:lang w:eastAsia="ja-JP"/>
               </w:rPr>
               <w:drawing>
                 <wp:anchor distT="0" distB="0" distL="114300" distR="114300" simplePos="0" relativeHeight="251659264" behindDoc="0" locked="0" layoutInCell="1" allowOverlap="1" wp14:anchorId="1CEF78E4" wp14:editId="5D60952F">
@@ -3786,15 +3966,59 @@
               <w:rPr>
                 <w:rFonts w:asciiTheme="minorHAnsi" w:hAnsiTheme="minorHAnsi" w:cstheme="minorHAnsi"/>
               </w:rPr>
-              <w:t>:  Denotes the Switch whose status is s to be read</w:t>
-            </w:r>
-          </w:p>
-          <w:p>
-            <w:pPr>
-              <w:rPr>
-                <w:rFonts w:asciiTheme="minorHAnsi" w:hAnsiTheme="minorHAnsi" w:cstheme="minorHAnsi"/>
-              </w:rPr>
-            </w:pPr>
+              <w:t>:  Deno</w:t>
+            </w:r>
+            <w:r>
+              <w:rPr>
+                <w:rFonts w:asciiTheme="minorHAnsi" w:hAnsiTheme="minorHAnsi" w:cstheme="minorHAnsi"/>
+              </w:rPr>
+              <w:t>tes the Switch whose status is</w:t>
+            </w:r>
+            <w:r>
+              <w:rPr>
+                <w:rFonts w:asciiTheme="minorHAnsi" w:hAnsiTheme="minorHAnsi" w:cstheme="minorHAnsi"/>
+              </w:rPr>
+              <w:t xml:space="preserve"> to be read</w:t>
+            </w:r>
+          </w:p>
+          <w:p>
+            <w:pPr>
+              <w:rPr>
+                <w:rFonts w:asciiTheme="minorHAnsi" w:hAnsiTheme="minorHAnsi" w:cstheme="minorHAnsi"/>
+              </w:rPr>
+            </w:pPr>
+            <w:r>
+              <w:rPr>
+                <w:rFonts w:asciiTheme="minorHAnsi" w:hAnsiTheme="minorHAnsi" w:cstheme="minorHAnsi"/>
+              </w:rPr>
+              <w:t>Range: 0-255</w:t>
+            </w:r>
+          </w:p>
+          <w:p>
+            <w:pPr>
+              <w:rPr>
+                <w:rFonts w:asciiTheme="minorHAnsi" w:hAnsiTheme="minorHAnsi" w:cstheme="minorHAnsi"/>
+              </w:rPr>
+            </w:pPr>
+            <w:r>
+              <w:rPr>
+                <w:rFonts w:asciiTheme="minorHAnsi" w:hAnsiTheme="minorHAnsi" w:cstheme="minorHAnsi"/>
+              </w:rPr>
+              <w:t xml:space="preserve">Options: </w:t>
+            </w:r>
+          </w:p>
+          <w:p>
+            <w:pPr>
+              <w:rPr>
+                <w:rFonts w:asciiTheme="minorHAnsi" w:hAnsiTheme="minorHAnsi" w:cstheme="minorHAnsi"/>
+              </w:rPr>
+            </w:pPr>
+            <w:r>
+              <w:rPr>
+                <w:rFonts w:asciiTheme="minorHAnsi" w:hAnsiTheme="minorHAnsi" w:cstheme="minorHAnsi"/>
+              </w:rPr>
+              <w:t>SPEED_SWITCH (0)</w:t>
+            </w:r>
           </w:p>
         </w:tc>
         <w:tc>
@@ -3812,48 +4036,71 @@
               <w:rPr>
                 <w:rFonts w:asciiTheme="minorHAnsi" w:hAnsiTheme="minorHAnsi" w:cstheme="minorHAnsi"/>
               </w:rPr>
-              <w:t>Error_S:Standard</w:t>
+              <w:t>Error_S</w:t>
             </w:r>
             <w:proofErr w:type="spellEnd"/>
             <w:r>
               <w:rPr>
                 <w:rFonts w:asciiTheme="minorHAnsi" w:hAnsiTheme="minorHAnsi" w:cstheme="minorHAnsi"/>
               </w:rPr>
-              <w:t xml:space="preserve"> Error </w:t>
-            </w:r>
-          </w:p>
-          <w:p>
-            <w:pPr>
-              <w:rPr>
-                <w:rFonts w:asciiTheme="minorHAnsi" w:hAnsiTheme="minorHAnsi" w:cstheme="minorHAnsi"/>
-              </w:rPr>
-            </w:pPr>
-            <w:r>
-              <w:rPr>
-                <w:rFonts w:asciiTheme="minorHAnsi" w:hAnsiTheme="minorHAnsi" w:cstheme="minorHAnsi"/>
-              </w:rPr>
-              <w:t>OK: If execution happened successfully</w:t>
-            </w:r>
-          </w:p>
-          <w:p>
-            <w:pPr>
-              <w:rPr>
-                <w:rFonts w:asciiTheme="minorHAnsi" w:hAnsiTheme="minorHAnsi" w:cstheme="minorHAnsi"/>
-              </w:rPr>
-            </w:pPr>
-            <w:r>
-              <w:rPr>
-                <w:rFonts w:asciiTheme="minorHAnsi" w:hAnsiTheme="minorHAnsi" w:cstheme="minorHAnsi"/>
-              </w:rPr>
-              <w:t>NOK: If Execution failed</w:t>
-            </w:r>
-          </w:p>
-          <w:p>
-            <w:pPr>
-              <w:rPr>
-                <w:rFonts w:asciiTheme="minorHAnsi" w:hAnsiTheme="minorHAnsi" w:cstheme="minorHAnsi"/>
-              </w:rPr>
-            </w:pPr>
+              <w:t xml:space="preserve">: Standard Error </w:t>
+            </w:r>
+          </w:p>
+          <w:p>
+            <w:pPr>
+              <w:rPr>
+                <w:rFonts w:asciiTheme="minorHAnsi" w:hAnsiTheme="minorHAnsi" w:cstheme="minorHAnsi"/>
+              </w:rPr>
+            </w:pPr>
+            <w:r>
+              <w:rPr>
+                <w:rFonts w:asciiTheme="minorHAnsi" w:hAnsiTheme="minorHAnsi" w:cstheme="minorHAnsi"/>
+              </w:rPr>
+              <w:t>OK</w:t>
+            </w:r>
+            <w:r>
+              <w:rPr>
+                <w:rFonts w:asciiTheme="minorHAnsi" w:hAnsiTheme="minorHAnsi" w:cstheme="minorHAnsi"/>
+              </w:rPr>
+              <w:t xml:space="preserve">  (=0)</w:t>
+            </w:r>
+            <w:r>
+              <w:rPr>
+                <w:rFonts w:asciiTheme="minorHAnsi" w:hAnsiTheme="minorHAnsi" w:cstheme="minorHAnsi"/>
+              </w:rPr>
+              <w:t>: If execution happened successfully</w:t>
+            </w:r>
+          </w:p>
+          <w:p>
+            <w:pPr>
+              <w:rPr>
+                <w:rFonts w:asciiTheme="minorHAnsi" w:hAnsiTheme="minorHAnsi" w:cstheme="minorHAnsi"/>
+              </w:rPr>
+            </w:pPr>
+            <w:r>
+              <w:rPr>
+                <w:rFonts w:asciiTheme="minorHAnsi" w:hAnsiTheme="minorHAnsi" w:cstheme="minorHAnsi"/>
+              </w:rPr>
+              <w:t>NOK</w:t>
+            </w:r>
+            <w:r>
+              <w:rPr>
+                <w:rFonts w:asciiTheme="minorHAnsi" w:hAnsiTheme="minorHAnsi" w:cstheme="minorHAnsi"/>
+              </w:rPr>
+              <w:t xml:space="preserve"> (=1)</w:t>
+            </w:r>
+            <w:r>
+              <w:rPr>
+                <w:rFonts w:asciiTheme="minorHAnsi" w:hAnsiTheme="minorHAnsi" w:cstheme="minorHAnsi"/>
+              </w:rPr>
+              <w:t>: If Execution failed</w:t>
+            </w:r>
+            <w:r>
+              <w:rPr>
+                <w:rFonts w:asciiTheme="minorHAnsi" w:hAnsiTheme="minorHAnsi" w:cstheme="minorHAnsi"/>
+              </w:rPr>
+              <w:t xml:space="preserve"> </w:t>
+            </w:r>
           </w:p>
           <w:p>
             <w:pPr>
@@ -3924,6 +4171,7 @@
               <w:rPr>
                 <w:rFonts w:asciiTheme="minorHAnsi" w:hAnsiTheme="minorHAnsi" w:cstheme="minorHAnsi"/>
                 <w:noProof/>
+                <w:lang w:eastAsia="ja-JP"/>
               </w:rPr>
               <w:drawing>
                 <wp:anchor distT="0" distB="0" distL="114300" distR="114300" simplePos="0" relativeHeight="251660288" behindDoc="0" locked="0" layoutInCell="1" allowOverlap="1" wp14:anchorId="2FB8BAB3" wp14:editId="01D2F454">
@@ -3989,13 +4237,13 @@
       <w:pPr>
         <w:pStyle w:val="Heading1"/>
       </w:pPr>
-      <w:bookmarkStart w:id="18" w:name="_Toc34381383"/>
-      <w:bookmarkStart w:id="19" w:name="_Toc34396370"/>
+      <w:bookmarkStart w:id="18" w:name="_Toc34396370"/>
+      <w:bookmarkStart w:id="19" w:name="_Toc34381383"/>
       <w:r>
         <w:lastRenderedPageBreak/>
         <w:t>Configurations</w:t>
       </w:r>
-      <w:bookmarkEnd w:id="19"/>
+      <w:bookmarkEnd w:id="18"/>
       <w:r>
         <w:t xml:space="preserve"> </w:t>
       </w:r>
@@ -4782,7 +5030,7 @@
       <w:r>
         <w:t>Reference table:</w:t>
       </w:r>
-      <w:bookmarkEnd w:id="18"/>
+      <w:bookmarkEnd w:id="19"/>
       <w:bookmarkEnd w:id="20"/>
     </w:p>
     <w:tbl>
@@ -5163,7 +5411,7 @@
         </w:rPr>
       </w:pPr>
     </w:p>
-    <w:bookmarkEnd w:id="17"/>
+    <w:bookmarkEnd w:id="16"/>
     <w:p>
       <w:pPr>
         <w:rPr>
@@ -5214,7 +5462,7 @@
 </file>
 
 <file path=word/endnotes.xml><?xml version="1.0" encoding="utf-8"?>
-<w:endnotes xmlns:wpc="http://schemas.microsoft.com/office/word/2010/wordprocessingCanvas" xmlns:cx="http://schemas.microsoft.com/office/drawing/2014/chartex" xmlns:cx1="http://schemas.microsoft.com/office/drawing/2015/9/8/chartex" xmlns:mc="http://schemas.openxmlformats.org/markup-compatibility/2006" xmlns:o="urn:schemas-microsoft-com:office:office" xmlns:r="http://schemas.openxmlformats.org/officeDocument/2006/relationships" xmlns:m="http://schemas.openxmlformats.org/officeDocument/2006/math" xmlns:v="urn:schemas-microsoft-com:vml" xmlns:wp14="http://schemas.microsoft.com/office/word/2010/wordprocessingDrawing" xmlns:wp="http://schemas.openxmlformats.org/drawingml/2006/wordprocessingDrawing" xmlns:w10="urn:schemas-microsoft-com:office:word" xmlns:w="http://schemas.openxmlformats.org/wordprocessingml/2006/main" xmlns:w14="http://schemas.microsoft.com/office/word/2010/wordml" xmlns:w15="http://schemas.microsoft.com/office/word/2012/wordml" xmlns:w16se="http://schemas.microsoft.com/office/word/2015/wordml/symex" xmlns:wpg="http://schemas.microsoft.com/office/word/2010/wordprocessingGroup" xmlns:wpi="http://schemas.microsoft.com/office/word/2010/wordprocessingInk" xmlns:wne="http://schemas.microsoft.com/office/word/2006/wordml" xmlns:wps="http://schemas.microsoft.com/office/word/2010/wordprocessingShape" mc:Ignorable="w14 w15 w16se wp14">
+<w:endnotes xmlns:wpc="http://schemas.microsoft.com/office/word/2010/wordprocessingCanvas" xmlns:mc="http://schemas.openxmlformats.org/markup-compatibility/2006" xmlns:o="urn:schemas-microsoft-com:office:office" xmlns:r="http://schemas.openxmlformats.org/officeDocument/2006/relationships" xmlns:m="http://schemas.openxmlformats.org/officeDocument/2006/math" xmlns:v="urn:schemas-microsoft-com:vml" xmlns:wp14="http://schemas.microsoft.com/office/word/2010/wordprocessingDrawing" xmlns:wp="http://schemas.openxmlformats.org/drawingml/2006/wordprocessingDrawing" xmlns:w10="urn:schemas-microsoft-com:office:word" xmlns:w="http://schemas.openxmlformats.org/wordprocessingml/2006/main" xmlns:w14="http://schemas.microsoft.com/office/word/2010/wordml" xmlns:w15="http://schemas.microsoft.com/office/word/2012/wordml" xmlns:wpg="http://schemas.microsoft.com/office/word/2010/wordprocessingGroup" xmlns:wpi="http://schemas.microsoft.com/office/word/2010/wordprocessingInk" xmlns:wne="http://schemas.microsoft.com/office/word/2006/wordml" xmlns:wps="http://schemas.microsoft.com/office/word/2010/wordprocessingShape" mc:Ignorable="w14 w15 wp14">
   <w:endnote w:type="separator" w:id="-1">
     <w:p>
       <w:pPr>
@@ -5239,7 +5487,7 @@
 </file>
 
 <file path=word/footer1.xml><?xml version="1.0" encoding="utf-8"?>
-<w:ftr xmlns:wpc="http://schemas.microsoft.com/office/word/2010/wordprocessingCanvas" xmlns:cx="http://schemas.microsoft.com/office/drawing/2014/chartex" xmlns:cx1="http://schemas.microsoft.com/office/drawing/2015/9/8/chartex" xmlns:mc="http://schemas.openxmlformats.org/markup-compatibility/2006" xmlns:o="urn:schemas-microsoft-com:office:office" xmlns:r="http://schemas.openxmlformats.org/officeDocument/2006/relationships" xmlns:m="http://schemas.openxmlformats.org/officeDocument/2006/math" xmlns:v="urn:schemas-microsoft-com:vml" xmlns:wp14="http://schemas.microsoft.com/office/word/2010/wordprocessingDrawing" xmlns:wp="http://schemas.openxmlformats.org/drawingml/2006/wordprocessingDrawing" xmlns:w10="urn:schemas-microsoft-com:office:word" xmlns:w="http://schemas.openxmlformats.org/wordprocessingml/2006/main" xmlns:w14="http://schemas.microsoft.com/office/word/2010/wordml" xmlns:w15="http://schemas.microsoft.com/office/word/2012/wordml" xmlns:w16se="http://schemas.microsoft.com/office/word/2015/wordml/symex" xmlns:wpg="http://schemas.microsoft.com/office/word/2010/wordprocessingGroup" xmlns:wpi="http://schemas.microsoft.com/office/word/2010/wordprocessingInk" xmlns:wne="http://schemas.microsoft.com/office/word/2006/wordml" xmlns:wps="http://schemas.microsoft.com/office/word/2010/wordprocessingShape" mc:Ignorable="w14 w15 w16se wp14">
+<w:ftr xmlns:wpc="http://schemas.microsoft.com/office/word/2010/wordprocessingCanvas" xmlns:mc="http://schemas.openxmlformats.org/markup-compatibility/2006" xmlns:o="urn:schemas-microsoft-com:office:office" xmlns:r="http://schemas.openxmlformats.org/officeDocument/2006/relationships" xmlns:m="http://schemas.openxmlformats.org/officeDocument/2006/math" xmlns:v="urn:schemas-microsoft-com:vml" xmlns:wp14="http://schemas.microsoft.com/office/word/2010/wordprocessingDrawing" xmlns:wp="http://schemas.openxmlformats.org/drawingml/2006/wordprocessingDrawing" xmlns:w10="urn:schemas-microsoft-com:office:word" xmlns:w="http://schemas.openxmlformats.org/wordprocessingml/2006/main" xmlns:w14="http://schemas.microsoft.com/office/word/2010/wordml" xmlns:w15="http://schemas.microsoft.com/office/word/2012/wordml" xmlns:wpg="http://schemas.microsoft.com/office/word/2010/wordprocessingGroup" xmlns:wpi="http://schemas.microsoft.com/office/word/2010/wordprocessingInk" xmlns:wne="http://schemas.microsoft.com/office/word/2006/wordml" xmlns:wps="http://schemas.microsoft.com/office/word/2010/wordprocessingShape" mc:Ignorable="w14 w15 wp14">
   <w:p>
     <w:pPr>
       <w:pStyle w:val="Footer"/>
@@ -5269,7 +5517,7 @@
 </file>
 
 <file path=word/footnotes.xml><?xml version="1.0" encoding="utf-8"?>
-<w:footnotes xmlns:wpc="http://schemas.microsoft.com/office/word/2010/wordprocessingCanvas" xmlns:cx="http://schemas.microsoft.com/office/drawing/2014/chartex" xmlns:cx1="http://schemas.microsoft.com/office/drawing/2015/9/8/chartex" xmlns:mc="http://schemas.openxmlformats.org/markup-compatibility/2006" xmlns:o="urn:schemas-microsoft-com:office:office" xmlns:r="http://schemas.openxmlformats.org/officeDocument/2006/relationships" xmlns:m="http://schemas.openxmlformats.org/officeDocument/2006/math" xmlns:v="urn:schemas-microsoft-com:vml" xmlns:wp14="http://schemas.microsoft.com/office/word/2010/wordprocessingDrawing" xmlns:wp="http://schemas.openxmlformats.org/drawingml/2006/wordprocessingDrawing" xmlns:w10="urn:schemas-microsoft-com:office:word" xmlns:w="http://schemas.openxmlformats.org/wordprocessingml/2006/main" xmlns:w14="http://schemas.microsoft.com/office/word/2010/wordml" xmlns:w15="http://schemas.microsoft.com/office/word/2012/wordml" xmlns:w16se="http://schemas.microsoft.com/office/word/2015/wordml/symex" xmlns:wpg="http://schemas.microsoft.com/office/word/2010/wordprocessingGroup" xmlns:wpi="http://schemas.microsoft.com/office/word/2010/wordprocessingInk" xmlns:wne="http://schemas.microsoft.com/office/word/2006/wordml" xmlns:wps="http://schemas.microsoft.com/office/word/2010/wordprocessingShape" mc:Ignorable="w14 w15 w16se wp14">
+<w:footnotes xmlns:wpc="http://schemas.microsoft.com/office/word/2010/wordprocessingCanvas" xmlns:mc="http://schemas.openxmlformats.org/markup-compatibility/2006" xmlns:o="urn:schemas-microsoft-com:office:office" xmlns:r="http://schemas.openxmlformats.org/officeDocument/2006/relationships" xmlns:m="http://schemas.openxmlformats.org/officeDocument/2006/math" xmlns:v="urn:schemas-microsoft-com:vml" xmlns:wp14="http://schemas.microsoft.com/office/word/2010/wordprocessingDrawing" xmlns:wp="http://schemas.openxmlformats.org/drawingml/2006/wordprocessingDrawing" xmlns:w10="urn:schemas-microsoft-com:office:word" xmlns:w="http://schemas.openxmlformats.org/wordprocessingml/2006/main" xmlns:w14="http://schemas.microsoft.com/office/word/2010/wordml" xmlns:w15="http://schemas.microsoft.com/office/word/2012/wordml" xmlns:wpg="http://schemas.microsoft.com/office/word/2010/wordprocessingGroup" xmlns:wpi="http://schemas.microsoft.com/office/word/2010/wordprocessingInk" xmlns:wne="http://schemas.microsoft.com/office/word/2006/wordml" xmlns:wps="http://schemas.microsoft.com/office/word/2010/wordprocessingShape" mc:Ignorable="w14 w15 wp14">
   <w:footnote w:type="separator" w:id="-1">
     <w:p>
       <w:pPr>
@@ -5294,7 +5542,7 @@
 </file>
 
 <file path=word/header1.xml><?xml version="1.0" encoding="utf-8"?>
-<w:hdr xmlns:wpc="http://schemas.microsoft.com/office/word/2010/wordprocessingCanvas" xmlns:cx="http://schemas.microsoft.com/office/drawing/2014/chartex" xmlns:cx1="http://schemas.microsoft.com/office/drawing/2015/9/8/chartex" xmlns:mc="http://schemas.openxmlformats.org/markup-compatibility/2006" xmlns:o="urn:schemas-microsoft-com:office:office" xmlns:r="http://schemas.openxmlformats.org/officeDocument/2006/relationships" xmlns:m="http://schemas.openxmlformats.org/officeDocument/2006/math" xmlns:v="urn:schemas-microsoft-com:vml" xmlns:wp14="http://schemas.microsoft.com/office/word/2010/wordprocessingDrawing" xmlns:wp="http://schemas.openxmlformats.org/drawingml/2006/wordprocessingDrawing" xmlns:w10="urn:schemas-microsoft-com:office:word" xmlns:w="http://schemas.openxmlformats.org/wordprocessingml/2006/main" xmlns:w14="http://schemas.microsoft.com/office/word/2010/wordml" xmlns:w15="http://schemas.microsoft.com/office/word/2012/wordml" xmlns:w16se="http://schemas.microsoft.com/office/word/2015/wordml/symex" xmlns:wpg="http://schemas.microsoft.com/office/word/2010/wordprocessingGroup" xmlns:wpi="http://schemas.microsoft.com/office/word/2010/wordprocessingInk" xmlns:wne="http://schemas.microsoft.com/office/word/2006/wordml" xmlns:wps="http://schemas.microsoft.com/office/word/2010/wordprocessingShape" mc:Ignorable="w14 w15 w16se wp14">
+<w:hdr xmlns:wpc="http://schemas.microsoft.com/office/word/2010/wordprocessingCanvas" xmlns:mc="http://schemas.openxmlformats.org/markup-compatibility/2006" xmlns:o="urn:schemas-microsoft-com:office:office" xmlns:r="http://schemas.openxmlformats.org/officeDocument/2006/relationships" xmlns:m="http://schemas.openxmlformats.org/officeDocument/2006/math" xmlns:v="urn:schemas-microsoft-com:vml" xmlns:wp14="http://schemas.microsoft.com/office/word/2010/wordprocessingDrawing" xmlns:wp="http://schemas.openxmlformats.org/drawingml/2006/wordprocessingDrawing" xmlns:w10="urn:schemas-microsoft-com:office:word" xmlns:w="http://schemas.openxmlformats.org/wordprocessingml/2006/main" xmlns:w14="http://schemas.microsoft.com/office/word/2010/wordml" xmlns:w15="http://schemas.microsoft.com/office/word/2012/wordml" xmlns:wpg="http://schemas.microsoft.com/office/word/2010/wordprocessingGroup" xmlns:wpi="http://schemas.microsoft.com/office/word/2010/wordprocessingInk" xmlns:wne="http://schemas.microsoft.com/office/word/2006/wordml" xmlns:wps="http://schemas.microsoft.com/office/word/2010/wordprocessingShape" mc:Ignorable="w14 w15 wp14">
   <w:p>
     <w:pPr>
       <w:pStyle w:val="Header"/>
@@ -5462,7 +5710,7 @@
             <w:rPr>
               <w:color w:val="767171" w:themeColor="background2" w:themeShade="80"/>
             </w:rPr>
-            <w:t>4</w:t>
+            <w:t>5</w:t>
           </w:r>
           <w:r>
             <w:rPr>
@@ -5569,7 +5817,7 @@
             <w:rPr>
               <w:color w:val="767171" w:themeColor="background2" w:themeShade="80"/>
             </w:rPr>
-            <w:t>6</w:t>
+            <w:t>3</w:t>
           </w:r>
           <w:r>
             <w:rPr>
@@ -5587,7 +5835,7 @@
             <w:rPr>
               <w:color w:val="767171" w:themeColor="background2" w:themeShade="80"/>
             </w:rPr>
-            <w:t>3</w:t>
+            <w:t>9</w:t>
           </w:r>
           <w:r>
             <w:rPr>
@@ -5608,8 +5856,8 @@
 </file>
 
 <file path=word/numbering.xml><?xml version="1.0" encoding="utf-8"?>
-<w:numbering xmlns:wpc="http://schemas.microsoft.com/office/word/2010/wordprocessingCanvas" xmlns:cx="http://schemas.microsoft.com/office/drawing/2014/chartex" xmlns:cx1="http://schemas.microsoft.com/office/drawing/2015/9/8/chartex" xmlns:mc="http://schemas.openxmlformats.org/markup-compatibility/2006" xmlns:o="urn:schemas-microsoft-com:office:office" xmlns:r="http://schemas.openxmlformats.org/officeDocument/2006/relationships" xmlns:m="http://schemas.openxmlformats.org/officeDocument/2006/math" xmlns:v="urn:schemas-microsoft-com:vml" xmlns:wp14="http://schemas.microsoft.com/office/word/2010/wordprocessingDrawing" xmlns:wp="http://schemas.openxmlformats.org/drawingml/2006/wordprocessingDrawing" xmlns:w10="urn:schemas-microsoft-com:office:word" xmlns:w="http://schemas.openxmlformats.org/wordprocessingml/2006/main" xmlns:w14="http://schemas.microsoft.com/office/word/2010/wordml" xmlns:w15="http://schemas.microsoft.com/office/word/2012/wordml" xmlns:w16se="http://schemas.microsoft.com/office/word/2015/wordml/symex" xmlns:wpg="http://schemas.microsoft.com/office/word/2010/wordprocessingGroup" xmlns:wpi="http://schemas.microsoft.com/office/word/2010/wordprocessingInk" xmlns:wne="http://schemas.microsoft.com/office/word/2006/wordml" xmlns:wps="http://schemas.microsoft.com/office/word/2010/wordprocessingShape" mc:Ignorable="w14 w15 w16se wp14">
-  <w:abstractNum w:abstractNumId="0" w15:restartNumberingAfterBreak="0">
+<w:numbering xmlns:wpc="http://schemas.microsoft.com/office/word/2010/wordprocessingCanvas" xmlns:mc="http://schemas.openxmlformats.org/markup-compatibility/2006" xmlns:o="urn:schemas-microsoft-com:office:office" xmlns:r="http://schemas.openxmlformats.org/officeDocument/2006/relationships" xmlns:m="http://schemas.openxmlformats.org/officeDocument/2006/math" xmlns:v="urn:schemas-microsoft-com:vml" xmlns:wp14="http://schemas.microsoft.com/office/word/2010/wordprocessingDrawing" xmlns:wp="http://schemas.openxmlformats.org/drawingml/2006/wordprocessingDrawing" xmlns:w10="urn:schemas-microsoft-com:office:word" xmlns:w="http://schemas.openxmlformats.org/wordprocessingml/2006/main" xmlns:w14="http://schemas.microsoft.com/office/word/2010/wordml" xmlns:w15="http://schemas.microsoft.com/office/word/2012/wordml" xmlns:wpg="http://schemas.microsoft.com/office/word/2010/wordprocessingGroup" xmlns:wpi="http://schemas.microsoft.com/office/word/2010/wordprocessingInk" xmlns:wne="http://schemas.microsoft.com/office/word/2006/wordml" xmlns:wps="http://schemas.microsoft.com/office/word/2010/wordprocessingShape" mc:Ignorable="w14 w15 wp14">
+  <w:abstractNum w:abstractNumId="0">
     <w:nsid w:val="6CD85B9C"/>
     <w:multiLevelType w:val="hybridMultilevel"/>
     <w:tmpl w:val="78FCC6DA"/>
@@ -5695,7 +5943,7 @@
       </w:pPr>
     </w:lvl>
   </w:abstractNum>
-  <w:abstractNum w:abstractNumId="1" w15:restartNumberingAfterBreak="0">
+  <w:abstractNum w:abstractNumId="1">
     <w:nsid w:val="7762423F"/>
     <w:multiLevelType w:val="hybridMultilevel"/>
     <w:tmpl w:val="7FF8EBB0"/>
@@ -5791,7 +6039,7 @@
 </file>
 
 <file path=word/styles.xml><?xml version="1.0" encoding="utf-8"?>
-<w:styles xmlns:mc="http://schemas.openxmlformats.org/markup-compatibility/2006" xmlns:r="http://schemas.openxmlformats.org/officeDocument/2006/relationships" xmlns:w="http://schemas.openxmlformats.org/wordprocessingml/2006/main" xmlns:w14="http://schemas.microsoft.com/office/word/2010/wordml" xmlns:w15="http://schemas.microsoft.com/office/word/2012/wordml" xmlns:w16se="http://schemas.microsoft.com/office/word/2015/wordml/symex" mc:Ignorable="w14 w15 w16se">
+<w:styles xmlns:mc="http://schemas.openxmlformats.org/markup-compatibility/2006" xmlns:r="http://schemas.openxmlformats.org/officeDocument/2006/relationships" xmlns:w="http://schemas.openxmlformats.org/wordprocessingml/2006/main" xmlns:w14="http://schemas.microsoft.com/office/word/2010/wordml" xmlns:w15="http://schemas.microsoft.com/office/word/2012/wordml" mc:Ignorable="w14 w15">
   <w:docDefaults>
     <w:rPrDefault>
       <w:rPr>
@@ -6501,6 +6749,7 @@
       <w:spacing w:after="0" w:line="240" w:lineRule="auto"/>
     </w:pPr>
     <w:tblPr>
+      <w:tblInd w:w="0" w:type="dxa"/>
       <w:tblBorders>
         <w:top w:val="single" w:sz="4" w:space="0" w:color="auto"/>
         <w:left w:val="single" w:sz="4" w:space="0" w:color="auto"/>
@@ -6509,6 +6758,12 @@
         <w:insideH w:val="single" w:sz="4" w:space="0" w:color="auto"/>
         <w:insideV w:val="single" w:sz="4" w:space="0" w:color="auto"/>
       </w:tblBorders>
+      <w:tblCellMar>
+        <w:top w:w="0" w:type="dxa"/>
+        <w:left w:w="108" w:type="dxa"/>
+        <w:bottom w:w="0" w:type="dxa"/>
+        <w:right w:w="108" w:type="dxa"/>
+      </w:tblCellMar>
     </w:tblPr>
   </w:style>
 </w:styles>
@@ -6814,7 +7069,7 @@
 </file>
 
 <file path=customXml/itemProps1.xml><?xml version="1.0" encoding="utf-8"?>
-<ds:datastoreItem xmlns:ds="http://schemas.openxmlformats.org/officeDocument/2006/customXml" ds:itemID="{87CEAB83-E90C-4652-BE51-8E0DF21665EF}">
+<ds:datastoreItem xmlns:ds="http://schemas.openxmlformats.org/officeDocument/2006/customXml" ds:itemID="{15230481-E13F-4E63-8C6A-7E15C617E718}">
   <ds:schemaRefs>
     <ds:schemaRef ds:uri="http://schemas.openxmlformats.org/officeDocument/2006/bibliography"/>
   </ds:schemaRefs>

</xml_diff>